<commit_message>
Tala edited prop 2
</commit_message>
<xml_diff>
--- a/ProjectProposalsRanking_FHIRedUp.docx
+++ b/ProjectProposalsRanking_FHIRedUp.docx
@@ -15,25 +15,7 @@
         <w:rPr>
           <w:color w:val="000000"/>
         </w:rPr>
-        <w:t>Here's a project idea that could be considered in either the EHR Enhancement domain or the Clinical Decision Support domain: Under the ACA (a</w:t>
-      </w:r>
-      <w:r>
-        <w:rPr>
-          <w:color w:val="000000"/>
-        </w:rPr>
-        <w:t>ffordable</w:t>
-      </w:r>
-      <w:r>
-        <w:rPr>
-          <w:color w:val="000000"/>
-        </w:rPr>
-        <w:t xml:space="preserve"> care act), there is a "risk adjustment" process that essentially pays doctors more to take care of sicker patients. </w:t>
-      </w:r>
-      <w:r>
-        <w:rPr>
-          <w:color w:val="000000"/>
-        </w:rPr>
-        <w:t>(</w:t>
+        <w:t>Here's a project idea that could be considered in either the EHR Enhancement domain or the Clinical Decision Support domain: Under the ACA (affordable care act), there is a "risk adjustment" process that essentially pays doctors more to take care of sicker patients. (</w:t>
       </w:r>
       <w:hyperlink r:id="rId8" w:history="1">
         <w:r>
@@ -47,69 +29,7 @@
         <w:rPr>
           <w:color w:val="000000"/>
         </w:rPr>
-        <w:t xml:space="preserve">) </w:t>
-      </w:r>
-      <w:r>
-        <w:rPr>
-          <w:color w:val="000000"/>
-        </w:rPr>
-        <w:t>The amount of money the doctor gets is determin</w:t>
-      </w:r>
-      <w:bookmarkStart w:id="0" w:name="_GoBack"/>
-      <w:bookmarkEnd w:id="0"/>
-      <w:r>
-        <w:rPr>
-          <w:color w:val="000000"/>
-        </w:rPr>
-        <w:t>ed by the diagnosis codes that appear in the member</w:t>
-      </w:r>
-      <w:r>
-        <w:rPr>
-          <w:color w:val="000000"/>
-        </w:rPr>
-        <w:t>’</w:t>
-      </w:r>
-      <w:r>
-        <w:rPr>
-          <w:color w:val="000000"/>
-        </w:rPr>
-        <w:t xml:space="preserve">s recent medical history. So if a patient has diabetes, but the doctor forgets to record </w:t>
-      </w:r>
-      <w:r>
-        <w:rPr>
-          <w:color w:val="000000"/>
-        </w:rPr>
-        <w:t xml:space="preserve">this condition </w:t>
-      </w:r>
-      <w:r>
-        <w:rPr>
-          <w:color w:val="000000"/>
-        </w:rPr>
-        <w:t>during recent visits, the doctor won't get paid extra for caring for this more complex patient. I would love to create a "Missing Risk" tool that pulls data from FHIR, looks for chronic diseases in the patient</w:t>
-      </w:r>
-      <w:r>
-        <w:rPr>
-          <w:color w:val="000000"/>
-        </w:rPr>
-        <w:t>’</w:t>
-      </w:r>
-      <w:r>
-        <w:rPr>
-          <w:color w:val="000000"/>
-        </w:rPr>
-        <w:t xml:space="preserve">s entire medical history, and then flags any diagnosis codes that have not been reported during the current calendar year. </w:t>
-      </w:r>
-      <w:r>
-        <w:rPr>
-          <w:color w:val="000000"/>
-        </w:rPr>
-        <w:t xml:space="preserve">The doctor would then have to confirm the missing risks. </w:t>
-      </w:r>
-      <w:r>
-        <w:rPr>
-          <w:color w:val="000000"/>
-        </w:rPr>
-        <w:t>This tool would insure doctors get paid fairly, while cleaning the data that is so critical to medical research.</w:t>
+        <w:t>) The amount of money the doctor gets is determined by the diagnosis codes that appear in the member’s recent medical history. So if a patient has diabetes, but the doctor forgets to record this condition during recent visits, the doctor won't get paid extra for caring for this more complex patient. I would love to create a "Missing Risk" tool that pulls data from FHIR, looks for chronic diseases in the patient’s entire medical history, and then flags any diagnosis codes that have not been reported during the current calendar year. The doctor would then have to confirm the missing risks. This tool would insure doctors get paid fairly, while cleaning the data that is so critical to medical research.</w:t>
       </w:r>
       <w:r>
         <w:rPr>
@@ -131,13 +51,7 @@
         <w:rPr>
           <w:color w:val="000000"/>
         </w:rPr>
-        <w:t>With doctors having increasingly limited time with patients, a web-based database pooling population health data would aid them in identifying comorbidities. For the website, a</w:t>
-      </w:r>
-      <w:r>
-        <w:rPr>
-          <w:color w:val="000000"/>
-        </w:rPr>
-        <w:t xml:space="preserve">fter obtaining </w:t>
+        <w:t xml:space="preserve">With doctors having increasingly limited time with patients, a web-based database pooling population health data would aid them in identifying comorbidities. For the website, after obtaining </w:t>
       </w:r>
       <w:proofErr w:type="spellStart"/>
       <w:r>
@@ -151,31 +65,7 @@
         <w:rPr>
           <w:color w:val="000000"/>
         </w:rPr>
-        <w:t xml:space="preserve"> patient information</w:t>
-      </w:r>
-      <w:r>
-        <w:rPr>
-          <w:color w:val="000000"/>
-        </w:rPr>
-        <w:t xml:space="preserve"> and existing population health research in publications or other databases (e.g. </w:t>
-      </w:r>
-      <w:r>
-        <w:rPr>
-          <w:color w:val="000000"/>
-        </w:rPr>
-        <w:t>http://www.countyhealthrankings.org/</w:t>
-      </w:r>
-      <w:r>
-        <w:rPr>
-          <w:color w:val="000000"/>
-        </w:rPr>
-        <w:t>)</w:t>
-      </w:r>
-      <w:r>
-        <w:rPr>
-          <w:color w:val="000000"/>
-        </w:rPr>
-        <w:t xml:space="preserve">, </w:t>
+        <w:t xml:space="preserve"> patient information and existing population health research in publications or other databases (e.g. http://www.countyhealthrankings.org/), </w:t>
       </w:r>
       <w:r>
         <w:rPr>
@@ -187,7 +77,19 @@
         <w:rPr>
           <w:color w:val="000000"/>
         </w:rPr>
-        <w:t xml:space="preserve">identify comorbidities that occur with age and behavior. It would be a more complex algorithm that would require </w:t>
+        <w:t xml:space="preserve">identify comorbidities that occur with age and behavior. </w:t>
+      </w:r>
+      <w:r>
+        <w:rPr>
+          <w:color w:val="000000"/>
+        </w:rPr>
+        <w:t>In practice, this</w:t>
+      </w:r>
+      <w:r>
+        <w:rPr>
+          <w:color w:val="000000"/>
+        </w:rPr>
+        <w:t xml:space="preserve"> would be a more complex algorithm that would require </w:t>
       </w:r>
       <w:r>
         <w:rPr>
@@ -308,23 +210,19 @@
         <w:t>ata base to pool the information as a database possibly with neural networks or machine learning algorithms if given enough data. T</w:t>
       </w:r>
       <w:r>
-        <w:t>hat data could further be applied at visits to help the physician direct certain tests based on chances that a patient would be de</w:t>
-      </w:r>
-      <w:r>
-        <w:t>v</w:t>
-      </w:r>
-      <w:r>
-        <w:t xml:space="preserve">eloping a chronic disease based on age, race, gender, and even other </w:t>
-      </w:r>
-      <w:r>
-        <w:t>corollary</w:t>
-      </w:r>
-      <w:r>
-        <w:t xml:space="preserve"> symptoms.</w:t>
-      </w:r>
-      <w:r>
-        <w:t xml:space="preserve"> This would be in two domains but could be simplified to one: Clinical Decision Support and Population Health.</w:t>
-      </w:r>
+        <w:t>hat data could further be applied at visits to help the physician direct certain tests based on chances that a patient would be developing a chronic disease based on age, race, gender, and even other corollary symptoms. This would be in two domains but could be simplified to one: Clinical Decision Support and Population Health.</w:t>
+      </w:r>
+    </w:p>
+    <w:p>
+      <w:pPr>
+        <w:pStyle w:val="ListParagraph"/>
+        <w:jc w:val="both"/>
+      </w:pPr>
+      <w:r>
+        <w:t>For the project, we would want to pull from population health studies including population genetics and compile the data. If it were implemented in reality, we would want to aggregate the same data and insurance database data from many sources.</w:t>
+      </w:r>
+      <w:bookmarkStart w:id="0" w:name="_GoBack"/>
+      <w:bookmarkEnd w:id="0"/>
     </w:p>
     <w:p>
       <w:pPr>

</xml_diff>